<commit_message>
#Complete until order MicroService
</commit_message>
<xml_diff>
--- a/Qeyd.docx
+++ b/Qeyd.docx
@@ -15,6 +15,50 @@
       </w:r>
     </w:p>
     <w:p>
+      <w:proofErr w:type="spellStart"/>
+      <w:proofErr w:type="gramStart"/>
+      <w:r>
+        <w:t>sa</w:t>
+      </w:r>
+      <w:proofErr w:type="spellEnd"/>
+      <w:proofErr w:type="gramEnd"/>
+    </w:p>
+    <w:p>
+      <w:r>
+        <w:t>Salam123*</w:t>
+      </w:r>
+    </w:p>
+    <w:p>
+      <w:pPr>
+        <w:pBdr>
+          <w:top w:val="single" w:sz="6" w:space="1" w:color="auto"/>
+          <w:bottom w:val="single" w:sz="6" w:space="1" w:color="auto"/>
+        </w:pBdr>
+      </w:pPr>
+      <w:proofErr w:type="spellStart"/>
+      <w:r>
+        <w:t>Nicatred</w:t>
+      </w:r>
+      <w:proofErr w:type="spellEnd"/>
+      <w:r>
+        <w:br/>
+      </w:r>
+      <w:r>
+        <w:t>nicatnicat123</w:t>
+      </w:r>
+    </w:p>
+    <w:p>
+      <w:proofErr w:type="spellStart"/>
+      <w:r>
+        <w:t>Postgre</w:t>
+      </w:r>
+      <w:proofErr w:type="spellEnd"/>
+      <w:r>
+        <w:t xml:space="preserve"> discount </w:t>
+      </w:r>
+      <w:r>
+        <w:br/>
+      </w:r>
       <w:proofErr w:type="spellStart"/>
       <w:proofErr w:type="gramStart"/>
       <w:r>
@@ -30,34 +74,34 @@
         </w:pBdr>
       </w:pPr>
       <w:r>
-        <w:t>Salam123*</w:t>
+        <w:t>123</w:t>
       </w:r>
     </w:p>
+    <w:p/>
     <w:p>
+      <w:r>
+        <w:t xml:space="preserve">6 –ci </w:t>
+      </w:r>
       <w:proofErr w:type="spellStart"/>
       <w:r>
-        <w:t>Nicatred</w:t>
+        <w:t>seksiya</w:t>
       </w:r>
       <w:proofErr w:type="spellEnd"/>
       <w:r>
-        <w:br/>
-      </w:r>
-      <w:r>
-        <w:t>7_iLg\4k3K8</w:t>
-      </w:r>
-      <w:proofErr w:type="gramStart"/>
-      <w:r>
-        <w:t>?CEV02</w:t>
-      </w:r>
-      <w:proofErr w:type="gramEnd"/>
-      <w:r>
-        <w:t>^{=z6mZGl:wj5.d</w:t>
-      </w:r>
-    </w:p>
-    <w:p>
+        <w:t xml:space="preserve"> </w:t>
+      </w:r>
+      <w:proofErr w:type="spellStart"/>
+      <w:r>
+        <w:t>bitdi</w:t>
+      </w:r>
+      <w:proofErr w:type="spellEnd"/>
+      <w:r>
+        <w:t xml:space="preserve"> 7 ci bashdiyir</w:t>
+      </w:r>
       <w:bookmarkStart w:id="0" w:name="_GoBack"/>
       <w:bookmarkEnd w:id="0"/>
     </w:p>
+    <w:p/>
     <w:sectPr>
       <w:pgSz w:w="12240" w:h="15840"/>
       <w:pgMar w:top="1440" w:right="1440" w:bottom="1440" w:left="1440" w:header="720" w:footer="720" w:gutter="0"/>

</xml_diff>